<commit_message>
Homework 4 part deux
</commit_message>
<xml_diff>
--- a/docs/soc-111-homeworks/homework4.docx
+++ b/docs/soc-111-homeworks/homework4.docx
@@ -6,9 +6,9 @@
       <w:pPr>
         <w:pStyle w:val="Heading1"/>
       </w:pPr>
-      <w:bookmarkStart w:id="0" w:name="quarto-content"/>
-      <w:bookmarkStart w:id="1" w:name="Xe159b23df5619b44e726efd17d53a8280913f48"/>
-      <w:bookmarkStart w:id="2" w:name="title-block-header"/>
+      <w:bookmarkStart w:id="0" w:name="Xe159b23df5619b44e726efd17d53a8280913f48"/>
+      <w:bookmarkStart w:id="1" w:name="title-block-header"/>
+      <w:bookmarkStart w:id="2" w:name="quarto-content"/>
       <w:bookmarkStart w:id="3" w:name="quarto-document-content"/>
       <w:r>
         <w:t>Homework IV: Indirect Connections and Matrices</w:t>
@@ -19,8 +19,8 @@
         <w:pStyle w:val="Heading2"/>
       </w:pPr>
       <w:bookmarkStart w:id="4" w:name="indirect-connections"/>
+      <w:bookmarkEnd w:id="0"/>
       <w:bookmarkEnd w:id="1"/>
-      <w:bookmarkEnd w:id="2"/>
       <w:r>
         <w:t>Indirect Connections</w:t>
       </w:r>
@@ -30,7 +30,7 @@
         <w:pStyle w:val="FirstParagraph"/>
       </w:pPr>
       <w:r>
-        <w:t xml:space="preserve">Consider the graph shown in Figure </w:t>
+        <w:t xml:space="preserve">Consider the graph shown in </w:t>
       </w:r>
       <w:hyperlink w:anchor="fig-grex1">
         <w:r>
@@ -4317,7 +4317,7 @@
       <w:r>
         <w:br/>
       </w:r>
-      <w:bookmarkEnd w:id="0"/>
+      <w:bookmarkEnd w:id="2"/>
       <w:bookmarkEnd w:id="3"/>
       <w:bookmarkEnd w:id="8"/>
     </w:p>

</xml_diff>

<commit_message>
Homework 4 part III
</commit_message>
<xml_diff>
--- a/docs/soc-111-homeworks/homework4.docx
+++ b/docs/soc-111-homeworks/homework4.docx
@@ -6,9 +6,9 @@
       <w:pPr>
         <w:pStyle w:val="Heading1"/>
       </w:pPr>
-      <w:bookmarkStart w:id="0" w:name="Xe159b23df5619b44e726efd17d53a8280913f48"/>
-      <w:bookmarkStart w:id="1" w:name="title-block-header"/>
-      <w:bookmarkStart w:id="2" w:name="quarto-content"/>
+      <w:bookmarkStart w:id="0" w:name="quarto-content"/>
+      <w:bookmarkStart w:id="1" w:name="Xe159b23df5619b44e726efd17d53a8280913f48"/>
+      <w:bookmarkStart w:id="2" w:name="title-block-header"/>
       <w:bookmarkStart w:id="3" w:name="quarto-document-content"/>
       <w:r>
         <w:t>Homework IV: Indirect Connections and Matrices</w:t>
@@ -19,8 +19,8 @@
         <w:pStyle w:val="Heading2"/>
       </w:pPr>
       <w:bookmarkStart w:id="4" w:name="indirect-connections"/>
-      <w:bookmarkEnd w:id="0"/>
       <w:bookmarkEnd w:id="1"/>
+      <w:bookmarkEnd w:id="2"/>
       <w:r>
         <w:t>Indirect Connections</w:t>
       </w:r>
@@ -54,7 +54,7 @@
           <w:noProof/>
         </w:rPr>
         <w:drawing>
-          <wp:inline distT="0" distB="0" distL="0" distR="0" wp14:anchorId="07AE2C7D" wp14:editId="3FED6737">
+          <wp:inline distT="0" distB="0" distL="0" distR="0" wp14:anchorId="5B8E9AFF" wp14:editId="08DD0C12">
             <wp:extent cx="5334000" cy="5334000"/>
             <wp:effectExtent l="0" t="0" r="0" b="0"/>
             <wp:docPr id="43" name="Picture"/>
@@ -133,14 +133,14 @@
         <w:t>paths</w:t>
       </w:r>
       <w:r>
-        <w:t xml:space="preserve"> connecting node </w:t>
+        <w:t xml:space="preserve"> of length five (l = 5) connecting node </w:t>
       </w:r>
       <w:r>
         <w:rPr>
           <w:i/>
           <w:iCs/>
         </w:rPr>
-        <w:t>A</w:t>
+        <w:t>G</w:t>
       </w:r>
       <w:r>
         <w:t xml:space="preserve"> and node </w:t>
@@ -150,7 +150,7 @@
           <w:i/>
           <w:iCs/>
         </w:rPr>
-        <w:t>D</w:t>
+        <w:t>F</w:t>
       </w:r>
       <w:r>
         <w:t>:</w:t>
@@ -175,21 +175,6 @@
       </w:r>
       <w:r>
         <w:lastRenderedPageBreak/>
-        <w:br/>
-      </w:r>
-      <w:r>
-        <w:br/>
-      </w:r>
-      <w:r>
-        <w:br/>
-      </w:r>
-      <w:r>
-        <w:br/>
-      </w:r>
-      <w:r>
-        <w:br/>
-      </w:r>
-      <w:r>
         <w:br/>
       </w:r>
       <w:r>
@@ -224,7 +209,7 @@
         <w:t>paths</w:t>
       </w:r>
       <w:r>
-        <w:t xml:space="preserve"> of length two (\(l = 2\)) featuring node </w:t>
+        <w:t xml:space="preserve"> of length two (l = 2) featuring node </w:t>
       </w:r>
       <w:r>
         <w:rPr>
@@ -282,14 +267,14 @@
         </w:numPr>
       </w:pPr>
       <w:r>
-        <w:t xml:space="preserve">Write down the the </w:t>
+        <w:t xml:space="preserve">Write down all the </w:t>
       </w:r>
       <w:r>
         <w:rPr>
           <w:b/>
           <w:bCs/>
         </w:rPr>
-        <w:t>shortest path(s)</w:t>
+        <w:t>shortest paths</w:t>
       </w:r>
       <w:r>
         <w:t xml:space="preserve"> connecting nodes </w:t>
@@ -341,17 +326,7 @@
         </w:numPr>
       </w:pPr>
       <w:r>
-        <w:t xml:space="preserve">Write down </w:t>
-      </w:r>
-      <w:r>
-        <w:rPr>
-          <w:i/>
-          <w:iCs/>
-        </w:rPr>
-        <w:t>every</w:t>
-      </w:r>
-      <w:r>
-        <w:t xml:space="preserve"> that </w:t>
+        <w:t xml:space="preserve">Write down one </w:t>
       </w:r>
       <w:r>
         <w:rPr>
@@ -361,14 +336,14 @@
         <w:t>cycle</w:t>
       </w:r>
       <w:r>
-        <w:t xml:space="preserve"> starts and ends with node </w:t>
+        <w:t xml:space="preserve"> of length six that starts and ends with node </w:t>
       </w:r>
       <w:r>
         <w:rPr>
           <w:i/>
           <w:iCs/>
         </w:rPr>
-        <w:t>F</w:t>
+        <w:t>C</w:t>
       </w:r>
       <w:r>
         <w:t>:</w:t>
@@ -432,7 +407,7 @@
         </w:rPr>
         <w:lastRenderedPageBreak/>
         <w:drawing>
-          <wp:inline distT="0" distB="0" distL="0" distR="0" wp14:anchorId="119D7E7A" wp14:editId="6209CB76">
+          <wp:inline distT="0" distB="0" distL="0" distR="0" wp14:anchorId="2324C371" wp14:editId="546A82AB">
             <wp:extent cx="5334000" cy="5334000"/>
             <wp:effectExtent l="0" t="0" r="0" b="0"/>
             <wp:docPr id="48" name="Picture"/>
@@ -701,17 +676,7 @@
         </w:numPr>
       </w:pPr>
       <w:r>
-        <w:t xml:space="preserve">Write down </w:t>
-      </w:r>
-      <w:r>
-        <w:rPr>
-          <w:i/>
-          <w:iCs/>
-        </w:rPr>
-        <w:t>every</w:t>
-      </w:r>
-      <w:r>
-        <w:t xml:space="preserve"> that </w:t>
+        <w:t xml:space="preserve">Write down a directed </w:t>
       </w:r>
       <w:r>
         <w:rPr>
@@ -719,6 +684,12 @@
           <w:bCs/>
         </w:rPr>
         <w:t>cycle</w:t>
+      </w:r>
+      <w:r>
+        <w:t xml:space="preserve"> of length five (l = 5</w:t>
+      </w:r>
+      <w:r>
+        <w:t>)</w:t>
       </w:r>
       <w:r>
         <w:t xml:space="preserve"> starts and ends with node </w:t>
@@ -4279,10 +4250,11 @@
     <w:p>
       <w:pPr>
         <w:pStyle w:val="Compact"/>
-        <w:numPr>
-          <w:ilvl w:val="0"/>
-          <w:numId w:val="10"/>
-        </w:numPr>
+      </w:pPr>
+    </w:p>
+    <w:p>
+      <w:pPr>
+        <w:pStyle w:val="Compact"/>
       </w:pPr>
       <w:r>
         <w:t xml:space="preserve">What is the </w:t>
@@ -4317,7 +4289,7 @@
       <w:r>
         <w:br/>
       </w:r>
-      <w:bookmarkEnd w:id="2"/>
+      <w:bookmarkEnd w:id="0"/>
       <w:bookmarkEnd w:id="3"/>
       <w:bookmarkEnd w:id="8"/>
     </w:p>
@@ -4379,7 +4351,7 @@
   <w:abstractNum w:abstractNumId="0" w15:restartNumberingAfterBreak="0">
     <w:nsid w:val="0000A990"/>
     <w:multiLevelType w:val="multilevel"/>
-    <w:tmpl w:val="D486C766"/>
+    <w:tmpl w:val="4782B580"/>
     <w:lvl w:ilvl="0">
       <w:numFmt w:val="bullet"/>
       <w:lvlText w:val=" "/>
@@ -4456,7 +4428,7 @@
   <w:abstractNum w:abstractNumId="1" w15:restartNumberingAfterBreak="0">
     <w:nsid w:val="0000A991"/>
     <w:multiLevelType w:val="multilevel"/>
-    <w:tmpl w:val="9008EE82"/>
+    <w:tmpl w:val="EAC87D46"/>
     <w:lvl w:ilvl="0">
       <w:numFmt w:val="bullet"/>
       <w:lvlText w:val="•"/>
@@ -4533,7 +4505,7 @@
   <w:abstractNum w:abstractNumId="2" w15:restartNumberingAfterBreak="0">
     <w:nsid w:val="00A99401"/>
     <w:multiLevelType w:val="multilevel"/>
-    <w:tmpl w:val="634E0010"/>
+    <w:tmpl w:val="D50E2DDE"/>
     <w:lvl w:ilvl="0">
       <w:start w:val="1"/>
       <w:numFmt w:val="decimal"/>
@@ -4616,19 +4588,19 @@
       </w:pPr>
     </w:lvl>
   </w:abstractNum>
-  <w:num w:numId="1" w16cid:durableId="421025309">
+  <w:num w:numId="1" w16cid:durableId="1517768442">
     <w:abstractNumId w:val="0"/>
   </w:num>
-  <w:num w:numId="2" w16cid:durableId="1139227743">
+  <w:num w:numId="2" w16cid:durableId="1898398933">
     <w:abstractNumId w:val="1"/>
   </w:num>
-  <w:num w:numId="3" w16cid:durableId="560792502">
+  <w:num w:numId="3" w16cid:durableId="494995820">
     <w:abstractNumId w:val="1"/>
   </w:num>
-  <w:num w:numId="4" w16cid:durableId="29187956">
+  <w:num w:numId="4" w16cid:durableId="1060715453">
     <w:abstractNumId w:val="1"/>
   </w:num>
-  <w:num w:numId="5" w16cid:durableId="1265844803">
+  <w:num w:numId="5" w16cid:durableId="1016227818">
     <w:abstractNumId w:val="2"/>
     <w:lvlOverride w:ilvl="0">
       <w:startOverride w:val="1"/>
@@ -4658,7 +4630,7 @@
       <w:startOverride w:val="1"/>
     </w:lvlOverride>
   </w:num>
-  <w:num w:numId="6" w16cid:durableId="358774336">
+  <w:num w:numId="6" w16cid:durableId="759332234">
     <w:abstractNumId w:val="2"/>
     <w:lvlOverride w:ilvl="0">
       <w:startOverride w:val="1"/>
@@ -4688,16 +4660,16 @@
       <w:startOverride w:val="1"/>
     </w:lvlOverride>
   </w:num>
-  <w:num w:numId="7" w16cid:durableId="1469667827">
+  <w:num w:numId="7" w16cid:durableId="213084569">
     <w:abstractNumId w:val="1"/>
   </w:num>
-  <w:num w:numId="8" w16cid:durableId="524442300">
+  <w:num w:numId="8" w16cid:durableId="1293513580">
     <w:abstractNumId w:val="1"/>
   </w:num>
-  <w:num w:numId="9" w16cid:durableId="455105480">
+  <w:num w:numId="9" w16cid:durableId="344476711">
     <w:abstractNumId w:val="1"/>
   </w:num>
-  <w:num w:numId="10" w16cid:durableId="776753182">
+  <w:num w:numId="10" w16cid:durableId="53821045">
     <w:abstractNumId w:val="1"/>
   </w:num>
 </w:numbering>
@@ -5710,89 +5682,10 @@
       <w:sz w:val="22"/>
     </w:rPr>
   </w:style>
-  <w:style w:type="table" w:styleId="PlainTable2">
-    <w:name w:val="Plain Table 2"/>
-    <w:basedOn w:val="TableNormal"/>
-    <w:rsid w:val="00A47365"/>
-    <w:pPr>
-      <w:spacing w:after="0"/>
-    </w:pPr>
-    <w:tblPr>
-      <w:tblStyleRowBandSize w:val="1"/>
-      <w:tblStyleColBandSize w:val="1"/>
-      <w:tblBorders>
-        <w:top w:val="single" w:sz="4" w:space="0" w:color="7F7F7F" w:themeColor="text1" w:themeTint="80"/>
-        <w:bottom w:val="single" w:sz="4" w:space="0" w:color="7F7F7F" w:themeColor="text1" w:themeTint="80"/>
-      </w:tblBorders>
-    </w:tblPr>
-    <w:tblStylePr w:type="firstRow">
-      <w:rPr>
-        <w:b/>
-        <w:bCs/>
-      </w:rPr>
-      <w:tblPr/>
-      <w:tcPr>
-        <w:tcBorders>
-          <w:bottom w:val="single" w:sz="4" w:space="0" w:color="7F7F7F" w:themeColor="text1" w:themeTint="80"/>
-        </w:tcBorders>
-      </w:tcPr>
-    </w:tblStylePr>
-    <w:tblStylePr w:type="lastRow">
-      <w:rPr>
-        <w:b/>
-        <w:bCs/>
-      </w:rPr>
-      <w:tblPr/>
-      <w:tcPr>
-        <w:tcBorders>
-          <w:top w:val="single" w:sz="4" w:space="0" w:color="7F7F7F" w:themeColor="text1" w:themeTint="80"/>
-        </w:tcBorders>
-      </w:tcPr>
-    </w:tblStylePr>
-    <w:tblStylePr w:type="firstCol">
-      <w:rPr>
-        <w:b/>
-        <w:bCs/>
-      </w:rPr>
-    </w:tblStylePr>
-    <w:tblStylePr w:type="lastCol">
-      <w:rPr>
-        <w:b/>
-        <w:bCs/>
-      </w:rPr>
-    </w:tblStylePr>
-    <w:tblStylePr w:type="band1Vert">
-      <w:tblPr/>
-      <w:tcPr>
-        <w:tcBorders>
-          <w:left w:val="single" w:sz="4" w:space="0" w:color="7F7F7F" w:themeColor="text1" w:themeTint="80"/>
-          <w:right w:val="single" w:sz="4" w:space="0" w:color="7F7F7F" w:themeColor="text1" w:themeTint="80"/>
-        </w:tcBorders>
-      </w:tcPr>
-    </w:tblStylePr>
-    <w:tblStylePr w:type="band2Vert">
-      <w:tblPr/>
-      <w:tcPr>
-        <w:tcBorders>
-          <w:left w:val="single" w:sz="4" w:space="0" w:color="7F7F7F" w:themeColor="text1" w:themeTint="80"/>
-          <w:right w:val="single" w:sz="4" w:space="0" w:color="7F7F7F" w:themeColor="text1" w:themeTint="80"/>
-        </w:tcBorders>
-      </w:tcPr>
-    </w:tblStylePr>
-    <w:tblStylePr w:type="band1Horz">
-      <w:tblPr/>
-      <w:tcPr>
-        <w:tcBorders>
-          <w:top w:val="single" w:sz="4" w:space="0" w:color="7F7F7F" w:themeColor="text1" w:themeTint="80"/>
-          <w:bottom w:val="single" w:sz="4" w:space="0" w:color="7F7F7F" w:themeColor="text1" w:themeTint="80"/>
-        </w:tcBorders>
-      </w:tcPr>
-    </w:tblStylePr>
-  </w:style>
   <w:style w:type="table" w:styleId="TableGrid">
     <w:name w:val="Table Grid"/>
     <w:basedOn w:val="TableNormal"/>
-    <w:rsid w:val="00A47365"/>
+    <w:rsid w:val="00422055"/>
     <w:pPr>
       <w:spacing w:after="0"/>
     </w:pPr>

</xml_diff>

<commit_message>
Homework 4 part V
</commit_message>
<xml_diff>
--- a/docs/soc-111-homeworks/homework4.docx
+++ b/docs/soc-111-homeworks/homework4.docx
@@ -6,9 +6,9 @@
       <w:pPr>
         <w:pStyle w:val="Heading1"/>
       </w:pPr>
-      <w:bookmarkStart w:id="0" w:name="quarto-content"/>
-      <w:bookmarkStart w:id="1" w:name="Xe159b23df5619b44e726efd17d53a8280913f48"/>
-      <w:bookmarkStart w:id="2" w:name="title-block-header"/>
+      <w:bookmarkStart w:id="0" w:name="Xe159b23df5619b44e726efd17d53a8280913f48"/>
+      <w:bookmarkStart w:id="1" w:name="title-block-header"/>
+      <w:bookmarkStart w:id="2" w:name="quarto-content"/>
       <w:bookmarkStart w:id="3" w:name="quarto-document-content"/>
       <w:r>
         <w:t>Homework IV: Indirect Connections and Matrices</w:t>
@@ -19,8 +19,8 @@
         <w:pStyle w:val="Heading2"/>
       </w:pPr>
       <w:bookmarkStart w:id="4" w:name="indirect-connections"/>
+      <w:bookmarkEnd w:id="0"/>
       <w:bookmarkEnd w:id="1"/>
-      <w:bookmarkEnd w:id="2"/>
       <w:r>
         <w:t>Indirect Connections</w:t>
       </w:r>
@@ -133,7 +133,19 @@
         <w:t>paths</w:t>
       </w:r>
       <w:r>
-        <w:t xml:space="preserve"> of length five (l = 5) connecting node </w:t>
+        <w:t xml:space="preserve"> of length </w:t>
+      </w:r>
+      <w:r>
+        <w:t>four</w:t>
+      </w:r>
+      <w:r>
+        <w:t xml:space="preserve"> (l = </w:t>
+      </w:r>
+      <w:r>
+        <w:t>4</w:t>
+      </w:r>
+      <w:r>
+        <w:t xml:space="preserve">) connecting node </w:t>
       </w:r>
       <w:r>
         <w:rPr>
@@ -4289,7 +4301,7 @@
       <w:r>
         <w:br/>
       </w:r>
-      <w:bookmarkEnd w:id="0"/>
+      <w:bookmarkEnd w:id="2"/>
       <w:bookmarkEnd w:id="3"/>
       <w:bookmarkEnd w:id="8"/>
     </w:p>

</xml_diff>